<commit_message>
se actualiza parcial1gestor de materias
</commit_message>
<xml_diff>
--- a/gestor  de materias.docx
+++ b/gestor  de materias.docx
@@ -95,6 +95,16 @@
     </w:p>
     <w:p>
       <w:r>
+        <w:t xml:space="preserve">1 credito equivale ha 48 horas  el semestre </w:t>
+      </w:r>
+    </w:p>
+    <w:p>
+      <w:r>
+        <w:t>48 horas /16 semanas  = 3 horas</w:t>
+      </w:r>
+    </w:p>
+    <w:p>
+      <w:r>
         <w:t xml:space="preserve">192 horas /16 semanas = 12 horas a la semana </w:t>
       </w:r>
     </w:p>
@@ -174,6 +184,7 @@
     </w:p>
     <w:p>
       <w:r>
+        <w:lastRenderedPageBreak/>
         <w:t>Viernes</w:t>
       </w:r>
     </w:p>
@@ -184,7 +195,6 @@
     </w:p>
     <w:p>
       <w:r>
-        <w:lastRenderedPageBreak/>
         <w:t xml:space="preserve">domingo </w:t>
       </w:r>
     </w:p>

</xml_diff>